<commit_message>
Updates on how some aspects of MTPBin gain elements are derived.
git-svn-id: http://svn.eol.ucar.edu/svn/raf/trunk/instruments/mtp@8230 640d5228-2204-0410-8d71-8f46fa6850b4
</commit_message>
<xml_diff>
--- a/doc/MTPGainEquation.docx
+++ b/doc/MTPGainEquation.docx
@@ -732,7 +732,13 @@
         <w:rPr>
           <w:sz w:val="24"/>
         </w:rPr>
-        <w:t>Cnd0, Cnd1 and Cnd2 are values whose origin I’m still trying to define, but I can say that they are found on the gain tab as shown in figure 1</w:t>
+        <w:t>Cnd0, Cnd1 and Cnd2 are values whose values are established through the TB Fit process.  T</w:t>
+      </w:r>
+      <w:r>
+        <w:rPr>
+          <w:sz w:val="24"/>
+        </w:rPr>
+        <w:t>hey are found on the gain tab as shown in figure 1</w:t>
       </w:r>
     </w:p>
     <w:p>
@@ -955,55 +961,7 @@
           <w:rFonts w:ascii="Cambria Math" w:hAnsi="Cambria Math"/>
           <w:i/>
         </w:rPr>
-        <w:t xml:space="preserve">i) = </w:t>
-      </w:r>
-      <w:proofErr w:type="spellStart"/>
-      <w:r>
-        <w:rPr>
-          <w:rFonts w:ascii="Cambria Math" w:hAnsi="Cambria Math"/>
-          <w:i/>
-        </w:rPr>
-        <w:t>dND</w:t>
-      </w:r>
-      <w:proofErr w:type="spellEnd"/>
-      <w:r>
-        <w:rPr>
-          <w:rFonts w:ascii="Cambria Math" w:hAnsi="Cambria Math"/>
-          <w:i/>
-        </w:rPr>
-        <w:t>(</w:t>
-      </w:r>
-      <w:proofErr w:type="spellStart"/>
-      <w:r>
-        <w:rPr>
-          <w:rFonts w:ascii="Cambria Math" w:hAnsi="Cambria Math"/>
-          <w:i/>
-        </w:rPr>
-        <w:t>i</w:t>
-      </w:r>
-      <w:proofErr w:type="spellEnd"/>
-      <w:r>
-        <w:rPr>
-          <w:rFonts w:ascii="Cambria Math" w:hAnsi="Cambria Math"/>
-          <w:i/>
-        </w:rPr>
-        <w:t>) / (Cnd0(</w:t>
-      </w:r>
-      <w:proofErr w:type="spellStart"/>
-      <w:r>
-        <w:rPr>
-          <w:rFonts w:ascii="Cambria Math" w:hAnsi="Cambria Math"/>
-          <w:i/>
-        </w:rPr>
-        <w:t>i</w:t>
-      </w:r>
-      <w:proofErr w:type="spellEnd"/>
-      <w:r>
-        <w:rPr>
-          <w:rFonts w:ascii="Cambria Math" w:hAnsi="Cambria Math"/>
-          <w:i/>
-        </w:rPr>
-        <w:t>))</w:t>
+        <w:t>i) = dND(i) / (Cnd0(i))</w:t>
       </w:r>
     </w:p>
     <w:p>
@@ -1895,6 +1853,7 @@
       </w:pPr>
       <w:r>
         <w:rPr>
+          <w:noProof/>
           <w:sz w:val="24"/>
         </w:rPr>
         <w:lastRenderedPageBreak/>
@@ -2748,6 +2707,7 @@
       </w:pPr>
       <w:r>
         <w:rPr>
+          <w:noProof/>
           <w:sz w:val="24"/>
         </w:rPr>
         <mc:AlternateContent>
@@ -2818,6 +2778,7 @@
       </w:r>
       <w:r>
         <w:rPr>
+          <w:noProof/>
           <w:sz w:val="24"/>
         </w:rPr>
         <mc:AlternateContent>
@@ -2887,6 +2848,7 @@
       </w:r>
       <w:r>
         <w:rPr>
+          <w:noProof/>
           <w:sz w:val="24"/>
         </w:rPr>
         <mc:AlternateContent>
@@ -2982,6 +2944,7 @@
       </w:r>
       <w:r>
         <w:rPr>
+          <w:noProof/>
           <w:sz w:val="24"/>
         </w:rPr>
         <mc:AlternateContent>
@@ -3057,6 +3020,7 @@
       </w:r>
       <w:r>
         <w:rPr>
+          <w:noProof/>
           <w:sz w:val="24"/>
         </w:rPr>
         <mc:AlternateContent>
@@ -3164,6 +3128,7 @@
       </w:pPr>
       <w:r>
         <w:rPr>
+          <w:noProof/>
           <w:sz w:val="24"/>
         </w:rPr>
         <w:drawing>
@@ -3254,6 +3219,7 @@
       </w:pPr>
       <w:r>
         <w:rPr>
+          <w:noProof/>
           <w:sz w:val="24"/>
         </w:rPr>
         <mc:AlternateContent>
@@ -3352,6 +3318,7 @@
       </w:pPr>
       <w:r>
         <w:rPr>
+          <w:noProof/>
           <w:sz w:val="24"/>
         </w:rPr>
         <mc:AlternateContent>
@@ -3482,6 +3449,26 @@
         </w:rPr>
         <w:t xml:space="preserve">I continue to struggle to find how these values (GOF and GEC) are calculated.  I think it must be in the initial setup of a flight. </w:t>
       </w:r>
+      <w:r>
+        <w:rPr>
+          <w:sz w:val="24"/>
+        </w:rPr>
+        <w:t xml:space="preserve"> They are found in the .REF file for the flight, so determining when that gets written is </w:t>
+      </w:r>
+      <w:proofErr w:type="gramStart"/>
+      <w:r>
+        <w:rPr>
+          <w:sz w:val="24"/>
+        </w:rPr>
+        <w:t>key</w:t>
+      </w:r>
+      <w:proofErr w:type="gramEnd"/>
+      <w:r>
+        <w:rPr>
+          <w:sz w:val="24"/>
+        </w:rPr>
+        <w:t xml:space="preserve"> to determining their initialization values.</w:t>
+      </w:r>
     </w:p>
     <w:p>
       <w:pPr>
@@ -3544,14 +3531,7 @@
               <w:rFonts w:ascii="Cambria Math" w:hAnsi="Cambria Math"/>
               <w:sz w:val="24"/>
             </w:rPr>
-            <m:t xml:space="preserve"> </m:t>
-          </m:r>
-          <m:r>
-            <w:rPr>
-              <w:rFonts w:ascii="Cambria Math" w:hAnsi="Cambria Math"/>
-              <w:sz w:val="24"/>
-            </w:rPr>
-            <m:t>Geqn</m:t>
+            <m:t xml:space="preserve"> Geqn</m:t>
           </m:r>
           <m:d>
             <m:dPr>
@@ -3758,14 +3738,7 @@
               <w:rFonts w:ascii="Cambria Math" w:hAnsi="Cambria Math"/>
               <w:sz w:val="24"/>
             </w:rPr>
-            <m:t xml:space="preserve"> </m:t>
-          </m:r>
-          <m:r>
-            <w:rPr>
-              <w:rFonts w:ascii="Cambria Math" w:hAnsi="Cambria Math"/>
-              <w:sz w:val="24"/>
-            </w:rPr>
-            <m:t>FP</m:t>
+            <m:t xml:space="preserve"> FP</m:t>
           </m:r>
           <m:d>
             <m:dPr>
@@ -3829,7 +3802,30 @@
           <w:rFonts w:eastAsiaTheme="minorEastAsia"/>
           <w:sz w:val="24"/>
         </w:rPr>
-        <w:t xml:space="preserve"> GOF(2) is the second element of the GOF array shown in Figure 3</w:t>
+        <w:t xml:space="preserve"> </w:t>
+      </w:r>
+      <w:proofErr w:type="gramStart"/>
+      <w:r>
+        <w:rPr>
+          <w:rFonts w:eastAsiaTheme="minorEastAsia"/>
+          <w:sz w:val="24"/>
+        </w:rPr>
+        <w:t>GOF(</w:t>
+      </w:r>
+      <w:proofErr w:type="gramEnd"/>
+      <w:r>
+        <w:rPr>
+          <w:rFonts w:eastAsiaTheme="minorEastAsia"/>
+          <w:sz w:val="24"/>
+        </w:rPr>
+        <w:t>2) is the second element of the GOF array shown in Figure 3</w:t>
+      </w:r>
+      <w:r>
+        <w:rPr>
+          <w:rFonts w:eastAsiaTheme="minorEastAsia"/>
+          <w:sz w:val="24"/>
+        </w:rPr>
+        <w:t xml:space="preserve"> and seems to be consistently 40.6 from flight to flight and project to project. </w:t>
       </w:r>
     </w:p>
     <w:p>
@@ -3945,14 +3941,7 @@
               <w:rFonts w:ascii="Cambria Math" w:eastAsiaTheme="minorEastAsia" w:hAnsi="Cambria Math"/>
               <w:sz w:val="24"/>
             </w:rPr>
-            <m:t xml:space="preserve"> </m:t>
-          </m:r>
-          <m:r>
-            <w:rPr>
-              <w:rFonts w:ascii="Cambria Math" w:eastAsiaTheme="minorEastAsia" w:hAnsi="Cambria Math"/>
-              <w:sz w:val="24"/>
-            </w:rPr>
-            <m:t>Tifa=AA+Bb*r+cC*</m:t>
+            <m:t xml:space="preserve"> Tifa=AA+Bb*r+cC*</m:t>
           </m:r>
           <m:sSup>
             <m:sSupPr>
@@ -5637,25 +5626,7 @@
         <w:t xml:space="preserve">Our understanding of the gain </w:t>
       </w:r>
       <w:r>
-        <w:t>for the MTP is that the simple difference of</w:t>
-      </w:r>
-      <w:r>
-        <w:t xml:space="preserve"> the MTP channel counts for the target scan minus the channel counts </w:t>
-      </w:r>
-      <w:r>
-        <w:t xml:space="preserve"> for the </w:t>
-      </w:r>
-      <w:r>
-        <w:t xml:space="preserve">scan parallel to flight </w:t>
-      </w:r>
-      <w:r>
-        <w:t xml:space="preserve">divided by the quantity of the </w:t>
-      </w:r>
-      <w:r>
-        <w:t xml:space="preserve">target temperature </w:t>
-      </w:r>
-      <w:r>
-        <w:t xml:space="preserve"> minus the outside air temperature gives the gain.  So I tried that approach on an MPEX flight and found that I was consistently getting a value about 20% greater than the gain value provided by </w:t>
+        <w:t xml:space="preserve">for the MTP is that the simple difference of the MTP channel counts for the target scan minus the channel counts  for the scan parallel to flight divided by the quantity of the target temperature  minus the outside air temperature gives the gain.  So I tried that approach on an MPEX flight and found that I was consistently getting a value about 20% greater than the gain value provided by </w:t>
       </w:r>
       <w:proofErr w:type="spellStart"/>
       <w:r>
@@ -6682,31 +6653,30 @@
         </w:rPr>
         <w:t>aro</w:t>
       </w:r>
+      <w:r>
+        <w:rPr>
+          <w:rFonts w:eastAsiaTheme="minorEastAsia"/>
+          <w:sz w:val="24"/>
+        </w:rPr>
+        <w:t>tonga</w:t>
+      </w:r>
+      <w:proofErr w:type="spellEnd"/>
+      <w:r>
+        <w:rPr>
+          <w:rFonts w:eastAsiaTheme="minorEastAsia"/>
+          <w:sz w:val="24"/>
+        </w:rPr>
+        <w:t>:</w:t>
+      </w:r>
+    </w:p>
+    <w:p>
+      <w:pPr>
+        <w:rPr>
+          <w:rFonts w:eastAsiaTheme="minorEastAsia"/>
+          <w:sz w:val="24"/>
+        </w:rPr>
+      </w:pPr>
       <w:bookmarkStart w:id="0" w:name="_GoBack"/>
-      <w:bookmarkEnd w:id="0"/>
-      <w:r>
-        <w:rPr>
-          <w:rFonts w:eastAsiaTheme="minorEastAsia"/>
-          <w:sz w:val="24"/>
-        </w:rPr>
-        <w:t>tonga</w:t>
-      </w:r>
-      <w:proofErr w:type="spellEnd"/>
-      <w:r>
-        <w:rPr>
-          <w:rFonts w:eastAsiaTheme="minorEastAsia"/>
-          <w:sz w:val="24"/>
-        </w:rPr>
-        <w:t>:</w:t>
-      </w:r>
-    </w:p>
-    <w:p>
-      <w:pPr>
-        <w:rPr>
-          <w:rFonts w:eastAsiaTheme="minorEastAsia"/>
-          <w:sz w:val="24"/>
-        </w:rPr>
-      </w:pPr>
       <w:r>
         <w:rPr>
           <w:noProof/>
@@ -6747,6 +6717,7 @@
           </wp:inline>
         </w:drawing>
       </w:r>
+      <w:bookmarkEnd w:id="0"/>
     </w:p>
     <w:p>
       <w:pPr>
@@ -7288,6 +7259,7 @@
   <w:style w:type="character" w:default="1" w:styleId="DefaultParagraphFont">
     <w:name w:val="Default Paragraph Font"/>
     <w:uiPriority w:val="1"/>
+    <w:semiHidden/>
     <w:unhideWhenUsed/>
   </w:style>
   <w:style w:type="table" w:default="1" w:styleId="TableNormal">
@@ -7582,6 +7554,7 @@
   <w:style w:type="character" w:default="1" w:styleId="DefaultParagraphFont">
     <w:name w:val="Default Paragraph Font"/>
     <w:uiPriority w:val="1"/>
+    <w:semiHidden/>
     <w:unhideWhenUsed/>
   </w:style>
   <w:style w:type="table" w:default="1" w:styleId="TableNormal">

</xml_diff>